<commit_message>
Matrix single answer and multicple choice single answer with na are both fixed vis a vis results generation. I started on Matrix MA, and fixed the regular version, I will work on Matrix MA with NA options tomorrow.
</commit_message>
<xml_diff>
--- a/Testing stuff/Test Results Tables Data Table.docx
+++ b/Testing stuff/Test Results Tables Data Table.docx
@@ -5987,19 +5987,6 @@
               <w:jc w:val="left"/>
             </w:pPr>
             <w:r>
-              <w:t xml:space="preserve">The results table for Question matrixte_te2 could not be automatically processed.</w:t>
-            </w:r>
-          </w:p>
-        </w:tc>
-      </w:tr>
-      <w:tr>
-        <w:tc>
-          <w:p>
-            <w:pPr>
-              <w:pStyle w:val="Compact"/>
-              <w:jc w:val="left"/>
-            </w:pPr>
-            <w:r>
               <w:t xml:space="preserve">This question has multiple text entry components. See Appendices.</w:t>
             </w:r>
           </w:p>
@@ -6013,6 +6000,602 @@
       <w:r>
         <w:t xml:space="preserve"> </w:t>
       </w:r>
+    </w:p>
+    <w:tbl>
+      <w:tblPr>
+        <w:tblStyle w:val="Table"/>
+        <w:tblW w:type="pct" w:w="0.0"/>
+        <w:tblLook w:firstRow="1"/>
+      </w:tblPr>
+      <w:tblGrid/>
+      <w:tr>
+        <w:trPr>
+          <w:cnfStyle w:firstRow="1"/>
+        </w:trPr>
+        <w:tc>
+          <w:tcPr>
+            <w:tcBorders>
+              <w:bottom w:val="single"/>
+            </w:tcBorders>
+            <w:vAlign w:val="bottom"/>
+          </w:tcPr>
+          <w:p/>
+        </w:tc>
+        <w:tc>
+          <w:tcPr>
+            <w:tcBorders>
+              <w:bottom w:val="single"/>
+            </w:tcBorders>
+            <w:vAlign w:val="bottom"/>
+          </w:tcPr>
+          <w:p>
+            <w:pPr>
+              <w:pStyle w:val="Compact"/>
+              <w:jc w:val="right"/>
+            </w:pPr>
+            <w:r>
+              <w:t xml:space="preserve">N</w:t>
+            </w:r>
+          </w:p>
+        </w:tc>
+        <w:tc>
+          <w:tcPr>
+            <w:tcBorders>
+              <w:bottom w:val="single"/>
+            </w:tcBorders>
+            <w:vAlign w:val="bottom"/>
+          </w:tcPr>
+          <w:p>
+            <w:pPr>
+              <w:pStyle w:val="Compact"/>
+              <w:jc w:val="left"/>
+            </w:pPr>
+            <w:r>
+              <w:t xml:space="preserve">Very satisfied</w:t>
+            </w:r>
+          </w:p>
+        </w:tc>
+        <w:tc>
+          <w:tcPr>
+            <w:tcBorders>
+              <w:bottom w:val="single"/>
+            </w:tcBorders>
+            <w:vAlign w:val="bottom"/>
+          </w:tcPr>
+          <w:p>
+            <w:pPr>
+              <w:pStyle w:val="Compact"/>
+              <w:jc w:val="left"/>
+            </w:pPr>
+            <w:r>
+              <w:t xml:space="preserve">Satisfied</w:t>
+            </w:r>
+          </w:p>
+        </w:tc>
+        <w:tc>
+          <w:tcPr>
+            <w:tcBorders>
+              <w:bottom w:val="single"/>
+            </w:tcBorders>
+            <w:vAlign w:val="bottom"/>
+          </w:tcPr>
+          <w:p>
+            <w:pPr>
+              <w:pStyle w:val="Compact"/>
+              <w:jc w:val="left"/>
+            </w:pPr>
+            <w:r>
+              <w:t xml:space="preserve">Dissatisfied</w:t>
+            </w:r>
+          </w:p>
+        </w:tc>
+        <w:tc>
+          <w:tcPr>
+            <w:tcBorders>
+              <w:bottom w:val="single"/>
+            </w:tcBorders>
+            <w:vAlign w:val="bottom"/>
+          </w:tcPr>
+          <w:p>
+            <w:pPr>
+              <w:pStyle w:val="Compact"/>
+              <w:jc w:val="left"/>
+            </w:pPr>
+            <w:r>
+              <w:t xml:space="preserve">Very dissatisfied</w:t>
+            </w:r>
+          </w:p>
+        </w:tc>
+        <w:tc>
+          <w:tcPr>
+            <w:tcBorders>
+              <w:bottom w:val="single"/>
+            </w:tcBorders>
+            <w:vAlign w:val="bottom"/>
+          </w:tcPr>
+          <w:p>
+            <w:pPr>
+              <w:pStyle w:val="Compact"/>
+              <w:jc w:val="right"/>
+            </w:pPr>
+            <w:r>
+              <w:t xml:space="preserve">total_N</w:t>
+            </w:r>
+          </w:p>
+        </w:tc>
+        <w:tc>
+          <w:tcPr>
+            <w:tcBorders>
+              <w:bottom w:val="single"/>
+            </w:tcBorders>
+            <w:vAlign w:val="bottom"/>
+          </w:tcPr>
+          <w:p>
+            <w:pPr>
+              <w:pStyle w:val="Compact"/>
+              <w:jc w:val="left"/>
+            </w:pPr>
+            <w:r>
+              <w:t xml:space="preserve">Not applicable</w:t>
+            </w:r>
+          </w:p>
+        </w:tc>
+      </w:tr>
+      <w:tr>
+        <w:tc>
+          <w:p>
+            <w:pPr>
+              <w:pStyle w:val="Compact"/>
+              <w:jc w:val="left"/>
+            </w:pPr>
+            <w:r>
+              <w:t xml:space="preserve">Quality of classes</w:t>
+            </w:r>
+          </w:p>
+        </w:tc>
+        <w:tc>
+          <w:p>
+            <w:pPr>
+              <w:pStyle w:val="Compact"/>
+              <w:jc w:val="right"/>
+            </w:pPr>
+            <w:r>
+              <w:t xml:space="preserve">128</w:t>
+            </w:r>
+          </w:p>
+        </w:tc>
+        <w:tc>
+          <w:p>
+            <w:pPr>
+              <w:pStyle w:val="Compact"/>
+              <w:jc w:val="left"/>
+            </w:pPr>
+            <w:r>
+              <w:t xml:space="preserve">24.2%</w:t>
+            </w:r>
+          </w:p>
+        </w:tc>
+        <w:tc>
+          <w:p>
+            <w:pPr>
+              <w:pStyle w:val="Compact"/>
+              <w:jc w:val="left"/>
+            </w:pPr>
+            <w:r>
+              <w:t xml:space="preserve">21.1%</w:t>
+            </w:r>
+          </w:p>
+        </w:tc>
+        <w:tc>
+          <w:p>
+            <w:pPr>
+              <w:pStyle w:val="Compact"/>
+              <w:jc w:val="left"/>
+            </w:pPr>
+            <w:r>
+              <w:t xml:space="preserve">26.6%</w:t>
+            </w:r>
+          </w:p>
+        </w:tc>
+        <w:tc>
+          <w:p>
+            <w:pPr>
+              <w:pStyle w:val="Compact"/>
+              <w:jc w:val="left"/>
+            </w:pPr>
+            <w:r>
+              <w:t xml:space="preserve">28.1%</w:t>
+            </w:r>
+          </w:p>
+        </w:tc>
+        <w:tc>
+          <w:p>
+            <w:pPr>
+              <w:pStyle w:val="Compact"/>
+              <w:jc w:val="right"/>
+            </w:pPr>
+            <w:r>
+              <w:t xml:space="preserve">150</w:t>
+            </w:r>
+          </w:p>
+        </w:tc>
+        <w:tc>
+          <w:p>
+            <w:pPr>
+              <w:pStyle w:val="Compact"/>
+              <w:jc w:val="left"/>
+            </w:pPr>
+            <w:r>
+              <w:t xml:space="preserve">14.7%</w:t>
+            </w:r>
+          </w:p>
+        </w:tc>
+      </w:tr>
+      <w:tr>
+        <w:tc>
+          <w:p>
+            <w:pPr>
+              <w:pStyle w:val="Compact"/>
+              <w:jc w:val="left"/>
+            </w:pPr>
+            <w:r>
+              <w:t xml:space="preserve">Responsiveness of faculty</w:t>
+            </w:r>
+          </w:p>
+        </w:tc>
+        <w:tc>
+          <w:p>
+            <w:pPr>
+              <w:pStyle w:val="Compact"/>
+              <w:jc w:val="right"/>
+            </w:pPr>
+            <w:r>
+              <w:t xml:space="preserve">122</w:t>
+            </w:r>
+          </w:p>
+        </w:tc>
+        <w:tc>
+          <w:p>
+            <w:pPr>
+              <w:pStyle w:val="Compact"/>
+              <w:jc w:val="left"/>
+            </w:pPr>
+            <w:r>
+              <w:t xml:space="preserve">26.2%</w:t>
+            </w:r>
+          </w:p>
+        </w:tc>
+        <w:tc>
+          <w:p>
+            <w:pPr>
+              <w:pStyle w:val="Compact"/>
+              <w:jc w:val="left"/>
+            </w:pPr>
+            <w:r>
+              <w:t xml:space="preserve">25.4%</w:t>
+            </w:r>
+          </w:p>
+        </w:tc>
+        <w:tc>
+          <w:p>
+            <w:pPr>
+              <w:pStyle w:val="Compact"/>
+              <w:jc w:val="left"/>
+            </w:pPr>
+            <w:r>
+              <w:t xml:space="preserve">22.1%</w:t>
+            </w:r>
+          </w:p>
+        </w:tc>
+        <w:tc>
+          <w:p>
+            <w:pPr>
+              <w:pStyle w:val="Compact"/>
+              <w:jc w:val="left"/>
+            </w:pPr>
+            <w:r>
+              <w:t xml:space="preserve">26.2%</w:t>
+            </w:r>
+          </w:p>
+        </w:tc>
+        <w:tc>
+          <w:p>
+            <w:pPr>
+              <w:pStyle w:val="Compact"/>
+              <w:jc w:val="right"/>
+            </w:pPr>
+            <w:r>
+              <w:t xml:space="preserve">150</w:t>
+            </w:r>
+          </w:p>
+        </w:tc>
+        <w:tc>
+          <w:p>
+            <w:pPr>
+              <w:pStyle w:val="Compact"/>
+              <w:jc w:val="left"/>
+            </w:pPr>
+            <w:r>
+              <w:t xml:space="preserve">18.7%</w:t>
+            </w:r>
+          </w:p>
+        </w:tc>
+      </w:tr>
+      <w:tr>
+        <w:tc>
+          <w:p>
+            <w:pPr>
+              <w:pStyle w:val="Compact"/>
+              <w:jc w:val="left"/>
+            </w:pPr>
+            <w:r>
+              <w:t xml:space="preserve">Sense of community</w:t>
+            </w:r>
+          </w:p>
+        </w:tc>
+        <w:tc>
+          <w:p>
+            <w:pPr>
+              <w:pStyle w:val="Compact"/>
+              <w:jc w:val="right"/>
+            </w:pPr>
+            <w:r>
+              <w:t xml:space="preserve">115</w:t>
+            </w:r>
+          </w:p>
+        </w:tc>
+        <w:tc>
+          <w:p>
+            <w:pPr>
+              <w:pStyle w:val="Compact"/>
+              <w:jc w:val="left"/>
+            </w:pPr>
+            <w:r>
+              <w:t xml:space="preserve">25.2%</w:t>
+            </w:r>
+          </w:p>
+        </w:tc>
+        <w:tc>
+          <w:p>
+            <w:pPr>
+              <w:pStyle w:val="Compact"/>
+              <w:jc w:val="left"/>
+            </w:pPr>
+            <w:r>
+              <w:t xml:space="preserve">20.0%</w:t>
+            </w:r>
+          </w:p>
+        </w:tc>
+        <w:tc>
+          <w:p>
+            <w:pPr>
+              <w:pStyle w:val="Compact"/>
+              <w:jc w:val="left"/>
+            </w:pPr>
+            <w:r>
+              <w:t xml:space="preserve">23.5%</w:t>
+            </w:r>
+          </w:p>
+        </w:tc>
+        <w:tc>
+          <w:p>
+            <w:pPr>
+              <w:pStyle w:val="Compact"/>
+              <w:jc w:val="left"/>
+            </w:pPr>
+            <w:r>
+              <w:t xml:space="preserve">31.3%</w:t>
+            </w:r>
+          </w:p>
+        </w:tc>
+        <w:tc>
+          <w:p>
+            <w:pPr>
+              <w:pStyle w:val="Compact"/>
+              <w:jc w:val="right"/>
+            </w:pPr>
+            <w:r>
+              <w:t xml:space="preserve">150</w:t>
+            </w:r>
+          </w:p>
+        </w:tc>
+        <w:tc>
+          <w:p>
+            <w:pPr>
+              <w:pStyle w:val="Compact"/>
+              <w:jc w:val="left"/>
+            </w:pPr>
+            <w:r>
+              <w:t xml:space="preserve">23.3%</w:t>
+            </w:r>
+          </w:p>
+        </w:tc>
+      </w:tr>
+      <w:tr>
+        <w:tc>
+          <w:p>
+            <w:pPr>
+              <w:pStyle w:val="Compact"/>
+              <w:jc w:val="left"/>
+            </w:pPr>
+            <w:r>
+              <w:t xml:space="preserve">Extracurricular opportunities, please specify:</w:t>
+            </w:r>
+          </w:p>
+        </w:tc>
+        <w:tc>
+          <w:p>
+            <w:pPr>
+              <w:pStyle w:val="Compact"/>
+              <w:jc w:val="right"/>
+            </w:pPr>
+            <w:r>
+              <w:t xml:space="preserve">121</w:t>
+            </w:r>
+          </w:p>
+        </w:tc>
+        <w:tc>
+          <w:p>
+            <w:pPr>
+              <w:pStyle w:val="Compact"/>
+              <w:jc w:val="left"/>
+            </w:pPr>
+            <w:r>
+              <w:t xml:space="preserve">24.8%</w:t>
+            </w:r>
+          </w:p>
+        </w:tc>
+        <w:tc>
+          <w:p>
+            <w:pPr>
+              <w:pStyle w:val="Compact"/>
+              <w:jc w:val="left"/>
+            </w:pPr>
+            <w:r>
+              <w:t xml:space="preserve">26.4%</w:t>
+            </w:r>
+          </w:p>
+        </w:tc>
+        <w:tc>
+          <w:p>
+            <w:pPr>
+              <w:pStyle w:val="Compact"/>
+              <w:jc w:val="left"/>
+            </w:pPr>
+            <w:r>
+              <w:t xml:space="preserve">19.8%</w:t>
+            </w:r>
+          </w:p>
+        </w:tc>
+        <w:tc>
+          <w:p>
+            <w:pPr>
+              <w:pStyle w:val="Compact"/>
+              <w:jc w:val="left"/>
+            </w:pPr>
+            <w:r>
+              <w:t xml:space="preserve">28.9%</w:t>
+            </w:r>
+          </w:p>
+        </w:tc>
+        <w:tc>
+          <w:p>
+            <w:pPr>
+              <w:pStyle w:val="Compact"/>
+              <w:jc w:val="right"/>
+            </w:pPr>
+            <w:r>
+              <w:t xml:space="preserve">150</w:t>
+            </w:r>
+          </w:p>
+        </w:tc>
+        <w:tc>
+          <w:p>
+            <w:pPr>
+              <w:pStyle w:val="Compact"/>
+              <w:jc w:val="left"/>
+            </w:pPr>
+            <w:r>
+              <w:t xml:space="preserve">19.3%</w:t>
+            </w:r>
+          </w:p>
+        </w:tc>
+      </w:tr>
+      <w:tr>
+        <w:tc>
+          <w:p>
+            <w:pPr>
+              <w:pStyle w:val="Compact"/>
+              <w:jc w:val="left"/>
+            </w:pPr>
+            <w:r>
+              <w:t xml:space="preserve">Other, please specify:</w:t>
+            </w:r>
+          </w:p>
+        </w:tc>
+        <w:tc>
+          <w:p>
+            <w:pPr>
+              <w:pStyle w:val="Compact"/>
+              <w:jc w:val="right"/>
+            </w:pPr>
+            <w:r>
+              <w:t xml:space="preserve">121</w:t>
+            </w:r>
+          </w:p>
+        </w:tc>
+        <w:tc>
+          <w:p>
+            <w:pPr>
+              <w:pStyle w:val="Compact"/>
+              <w:jc w:val="left"/>
+            </w:pPr>
+            <w:r>
+              <w:t xml:space="preserve">30.6%</w:t>
+            </w:r>
+          </w:p>
+        </w:tc>
+        <w:tc>
+          <w:p>
+            <w:pPr>
+              <w:pStyle w:val="Compact"/>
+              <w:jc w:val="left"/>
+            </w:pPr>
+            <w:r>
+              <w:t xml:space="preserve">19.8%</w:t>
+            </w:r>
+          </w:p>
+        </w:tc>
+        <w:tc>
+          <w:p>
+            <w:pPr>
+              <w:pStyle w:val="Compact"/>
+              <w:jc w:val="left"/>
+            </w:pPr>
+            <w:r>
+              <w:t xml:space="preserve">22.3%</w:t>
+            </w:r>
+          </w:p>
+        </w:tc>
+        <w:tc>
+          <w:p>
+            <w:pPr>
+              <w:pStyle w:val="Compact"/>
+              <w:jc w:val="left"/>
+            </w:pPr>
+            <w:r>
+              <w:t xml:space="preserve">27.3%</w:t>
+            </w:r>
+          </w:p>
+        </w:tc>
+        <w:tc>
+          <w:p>
+            <w:pPr>
+              <w:pStyle w:val="Compact"/>
+              <w:jc w:val="right"/>
+            </w:pPr>
+            <w:r>
+              <w:t xml:space="preserve">150</w:t>
+            </w:r>
+          </w:p>
+        </w:tc>
+        <w:tc>
+          <w:p>
+            <w:pPr>
+              <w:pStyle w:val="Compact"/>
+              <w:jc w:val="left"/>
+            </w:pPr>
+            <w:r>
+              <w:t xml:space="preserve">19.3%</w:t>
+            </w:r>
+          </w:p>
+        </w:tc>
+      </w:tr>
+    </w:tbl>
+    <w:p>
+      <w:pPr>
+        <w:pStyle w:val="BodyText"/>
+      </w:pPr>
       <w:r>
         <w:br/>
       </w:r>

</xml_diff>

<commit_message>
Everything is looking good. The only differences now is a little bit of formatting stuff with the export tags.
</commit_message>
<xml_diff>
--- a/Testing stuff/Test Results Tables Data Table.docx
+++ b/Testing stuff/Test Results Tables Data Table.docx
@@ -98,7 +98,7 @@
               <w:jc w:val="left"/>
             </w:pPr>
             <w:r>
-              <w:t xml:space="preserve">Denominator Used: 0</w:t>
+              <w:t xml:space="preserve">Denominator Used: 150</w:t>
             </w:r>
           </w:p>
         </w:tc>
@@ -186,7 +186,7 @@
               <w:jc w:val="left"/>
             </w:pPr>
             <w:r>
-              <w:t xml:space="preserve">Inf%</w:t>
+              <w:t xml:space="preserve">25.3%</w:t>
             </w:r>
           </w:p>
         </w:tc>
@@ -221,7 +221,7 @@
               <w:jc w:val="left"/>
             </w:pPr>
             <w:r>
-              <w:t xml:space="preserve">Inf%</w:t>
+              <w:t xml:space="preserve">23.3%</w:t>
             </w:r>
           </w:p>
         </w:tc>
@@ -256,7 +256,7 @@
               <w:jc w:val="left"/>
             </w:pPr>
             <w:r>
-              <w:t xml:space="preserve">Inf%</w:t>
+              <w:t xml:space="preserve">21.3%</w:t>
             </w:r>
           </w:p>
         </w:tc>
@@ -291,7 +291,7 @@
               <w:jc w:val="left"/>
             </w:pPr>
             <w:r>
-              <w:t xml:space="preserve">Inf%</w:t>
+              <w:t xml:space="preserve">30.0%</w:t>
             </w:r>
           </w:p>
         </w:tc>
@@ -629,7 +629,7 @@
               <w:jc w:val="left"/>
             </w:pPr>
             <w:r>
-              <w:t xml:space="preserve">Denominator Used: 0</w:t>
+              <w:t xml:space="preserve">Denominator Used: 150</w:t>
             </w:r>
           </w:p>
         </w:tc>
@@ -717,7 +717,7 @@
               <w:jc w:val="left"/>
             </w:pPr>
             <w:r>
-              <w:t xml:space="preserve">Inf%</w:t>
+              <w:t xml:space="preserve">16.7%</w:t>
             </w:r>
           </w:p>
         </w:tc>
@@ -752,7 +752,7 @@
               <w:jc w:val="left"/>
             </w:pPr>
             <w:r>
-              <w:t xml:space="preserve">Inf%</w:t>
+              <w:t xml:space="preserve">22.7%</w:t>
             </w:r>
           </w:p>
         </w:tc>
@@ -787,7 +787,7 @@
               <w:jc w:val="left"/>
             </w:pPr>
             <w:r>
-              <w:t xml:space="preserve">Inf%</w:t>
+              <w:t xml:space="preserve">16.0%</w:t>
             </w:r>
           </w:p>
         </w:tc>
@@ -822,7 +822,7 @@
               <w:jc w:val="left"/>
             </w:pPr>
             <w:r>
-              <w:t xml:space="preserve">Inf%</w:t>
+              <w:t xml:space="preserve">20.7%</w:t>
             </w:r>
           </w:p>
         </w:tc>
@@ -857,7 +857,7 @@
               <w:jc w:val="left"/>
             </w:pPr>
             <w:r>
-              <w:t xml:space="preserve">Inf%</w:t>
+              <w:t xml:space="preserve">24.0%</w:t>
             </w:r>
           </w:p>
         </w:tc>
@@ -1031,7 +1031,7 @@
               <w:jc w:val="left"/>
             </w:pPr>
             <w:r>
-              <w:t xml:space="preserve">Denominator Used: 0</w:t>
+              <w:t xml:space="preserve">Denominator Used: 150</w:t>
             </w:r>
           </w:p>
         </w:tc>
@@ -1132,7 +1132,7 @@
               <w:jc w:val="left"/>
             </w:pPr>
             <w:r>
-              <w:t xml:space="preserve">Inf%</w:t>
+              <w:t xml:space="preserve">34.0%</w:t>
             </w:r>
           </w:p>
         </w:tc>
@@ -1167,7 +1167,7 @@
               <w:jc w:val="left"/>
             </w:pPr>
             <w:r>
-              <w:t xml:space="preserve">Inf%</w:t>
+              <w:t xml:space="preserve">26.7%</w:t>
             </w:r>
           </w:p>
         </w:tc>
@@ -1202,7 +1202,7 @@
               <w:jc w:val="left"/>
             </w:pPr>
             <w:r>
-              <w:t xml:space="preserve">Inf%</w:t>
+              <w:t xml:space="preserve">39.3%</w:t>
             </w:r>
           </w:p>
         </w:tc>
@@ -1271,7 +1271,7 @@
               <w:jc w:val="left"/>
             </w:pPr>
             <w:r>
-              <w:t xml:space="preserve">Denominator Used: 0</w:t>
+              <w:t xml:space="preserve">Denominator Used: 150</w:t>
             </w:r>
           </w:p>
         </w:tc>
@@ -1372,7 +1372,7 @@
               <w:jc w:val="left"/>
             </w:pPr>
             <w:r>
-              <w:t xml:space="preserve">Inf%</w:t>
+              <w:t xml:space="preserve">14.7%</w:t>
             </w:r>
           </w:p>
         </w:tc>
@@ -1407,7 +1407,7 @@
               <w:jc w:val="left"/>
             </w:pPr>
             <w:r>
-              <w:t xml:space="preserve">Inf%</w:t>
+              <w:t xml:space="preserve">21.3%</w:t>
             </w:r>
           </w:p>
         </w:tc>
@@ -1442,7 +1442,7 @@
               <w:jc w:val="left"/>
             </w:pPr>
             <w:r>
-              <w:t xml:space="preserve">Inf%</w:t>
+              <w:t xml:space="preserve">20.0%</w:t>
             </w:r>
           </w:p>
         </w:tc>
@@ -1477,7 +1477,7 @@
               <w:jc w:val="left"/>
             </w:pPr>
             <w:r>
-              <w:t xml:space="preserve">Inf%</w:t>
+              <w:t xml:space="preserve">21.3%</w:t>
             </w:r>
           </w:p>
         </w:tc>
@@ -1512,7 +1512,7 @@
               <w:jc w:val="left"/>
             </w:pPr>
             <w:r>
-              <w:t xml:space="preserve">Inf%</w:t>
+              <w:t xml:space="preserve">22.7%</w:t>
             </w:r>
           </w:p>
         </w:tc>
@@ -1581,7 +1581,7 @@
               <w:jc w:val="left"/>
             </w:pPr>
             <w:r>
-              <w:t xml:space="preserve">The results table for Question mcma_ste could not be automatically processed.</w:t>
+              <w:t xml:space="preserve">Denominator Used: 150</w:t>
             </w:r>
           </w:p>
         </w:tc>
@@ -1607,6 +1607,172 @@
       <w:r>
         <w:t xml:space="preserve"> </w:t>
       </w:r>
+    </w:p>
+    <w:tbl>
+      <w:tblPr>
+        <w:tblStyle w:val="Table"/>
+        <w:tblW w:type="pct" w:w="0.0"/>
+        <w:tblLook w:firstRow="1"/>
+      </w:tblPr>
+      <w:tblGrid/>
+      <w:tr>
+        <w:trPr>
+          <w:cnfStyle w:firstRow="1"/>
+        </w:trPr>
+        <w:tc>
+          <w:tcPr>
+            <w:tcBorders>
+              <w:bottom w:val="single"/>
+            </w:tcBorders>
+            <w:vAlign w:val="bottom"/>
+          </w:tcPr>
+          <w:p>
+            <w:pPr>
+              <w:pStyle w:val="Compact"/>
+              <w:jc w:val="right"/>
+            </w:pPr>
+            <w:r>
+              <w:t xml:space="preserve">N</w:t>
+            </w:r>
+          </w:p>
+        </w:tc>
+        <w:tc>
+          <w:tcPr>
+            <w:tcBorders>
+              <w:bottom w:val="single"/>
+            </w:tcBorders>
+            <w:vAlign w:val="bottom"/>
+          </w:tcPr>
+          <w:p>
+            <w:pPr>
+              <w:pStyle w:val="Compact"/>
+              <w:jc w:val="left"/>
+            </w:pPr>
+            <w:r>
+              <w:t xml:space="preserve">Percent</w:t>
+            </w:r>
+          </w:p>
+        </w:tc>
+        <w:tc>
+          <w:tcPr>
+            <w:tcBorders>
+              <w:bottom w:val="single"/>
+            </w:tcBorders>
+            <w:vAlign w:val="bottom"/>
+          </w:tcPr>
+          <w:p/>
+        </w:tc>
+      </w:tr>
+      <w:tr>
+        <w:tc>
+          <w:p>
+            <w:pPr>
+              <w:pStyle w:val="Compact"/>
+              <w:jc w:val="right"/>
+            </w:pPr>
+            <w:r>
+              <w:t xml:space="preserve">128</w:t>
+            </w:r>
+          </w:p>
+        </w:tc>
+        <w:tc>
+          <w:p>
+            <w:pPr>
+              <w:pStyle w:val="Compact"/>
+              <w:jc w:val="left"/>
+            </w:pPr>
+            <w:r>
+              <w:t xml:space="preserve">85.3%</w:t>
+            </w:r>
+          </w:p>
+        </w:tc>
+        <w:tc>
+          <w:p>
+            <w:pPr>
+              <w:pStyle w:val="Compact"/>
+              <w:jc w:val="left"/>
+            </w:pPr>
+            <w:r>
+              <w:t xml:space="preserve">Option 2</w:t>
+            </w:r>
+          </w:p>
+        </w:tc>
+      </w:tr>
+      <w:tr>
+        <w:tc>
+          <w:p>
+            <w:pPr>
+              <w:pStyle w:val="Compact"/>
+              <w:jc w:val="right"/>
+            </w:pPr>
+            <w:r>
+              <w:t xml:space="preserve">127</w:t>
+            </w:r>
+          </w:p>
+        </w:tc>
+        <w:tc>
+          <w:p>
+            <w:pPr>
+              <w:pStyle w:val="Compact"/>
+              <w:jc w:val="left"/>
+            </w:pPr>
+            <w:r>
+              <w:t xml:space="preserve">84.7%</w:t>
+            </w:r>
+          </w:p>
+        </w:tc>
+        <w:tc>
+          <w:p>
+            <w:pPr>
+              <w:pStyle w:val="Compact"/>
+              <w:jc w:val="left"/>
+            </w:pPr>
+            <w:r>
+              <w:t xml:space="preserve">Option1</w:t>
+            </w:r>
+          </w:p>
+        </w:tc>
+      </w:tr>
+      <w:tr>
+        <w:tc>
+          <w:p>
+            <w:pPr>
+              <w:pStyle w:val="Compact"/>
+              <w:jc w:val="right"/>
+            </w:pPr>
+            <w:r>
+              <w:t xml:space="preserve">121</w:t>
+            </w:r>
+          </w:p>
+        </w:tc>
+        <w:tc>
+          <w:p>
+            <w:pPr>
+              <w:pStyle w:val="Compact"/>
+              <w:jc w:val="left"/>
+            </w:pPr>
+            <w:r>
+              <w:t xml:space="preserve">80.7%</w:t>
+            </w:r>
+          </w:p>
+        </w:tc>
+        <w:tc>
+          <w:p>
+            <w:pPr>
+              <w:pStyle w:val="Compact"/>
+              <w:jc w:val="left"/>
+            </w:pPr>
+            <w:r>
+              <w:t xml:space="preserve">Other: See Appendix QID20_mcma_ste_3_TEXT</w:t>
+            </w:r>
+          </w:p>
+        </w:tc>
+      </w:tr>
+    </w:tbl>
+    <w:p>
+      <w:pPr>
+        <w:pStyle w:val="BodyText"/>
+      </w:pPr>
       <w:r>
         <w:br/>
       </w:r>
@@ -1655,7 +1821,7 @@
               <w:jc w:val="left"/>
             </w:pPr>
             <w:r>
-              <w:t xml:space="preserve">The results table for Question mcma_mte could not be automatically processed.</w:t>
+              <w:t xml:space="preserve">Denominator Used: 150</w:t>
             </w:r>
           </w:p>
         </w:tc>
@@ -1681,6 +1847,172 @@
       <w:r>
         <w:t xml:space="preserve"> </w:t>
       </w:r>
+    </w:p>
+    <w:tbl>
+      <w:tblPr>
+        <w:tblStyle w:val="Table"/>
+        <w:tblW w:type="pct" w:w="0.0"/>
+        <w:tblLook w:firstRow="1"/>
+      </w:tblPr>
+      <w:tblGrid/>
+      <w:tr>
+        <w:trPr>
+          <w:cnfStyle w:firstRow="1"/>
+        </w:trPr>
+        <w:tc>
+          <w:tcPr>
+            <w:tcBorders>
+              <w:bottom w:val="single"/>
+            </w:tcBorders>
+            <w:vAlign w:val="bottom"/>
+          </w:tcPr>
+          <w:p>
+            <w:pPr>
+              <w:pStyle w:val="Compact"/>
+              <w:jc w:val="right"/>
+            </w:pPr>
+            <w:r>
+              <w:t xml:space="preserve">N</w:t>
+            </w:r>
+          </w:p>
+        </w:tc>
+        <w:tc>
+          <w:tcPr>
+            <w:tcBorders>
+              <w:bottom w:val="single"/>
+            </w:tcBorders>
+            <w:vAlign w:val="bottom"/>
+          </w:tcPr>
+          <w:p>
+            <w:pPr>
+              <w:pStyle w:val="Compact"/>
+              <w:jc w:val="left"/>
+            </w:pPr>
+            <w:r>
+              <w:t xml:space="preserve">Percent</w:t>
+            </w:r>
+          </w:p>
+        </w:tc>
+        <w:tc>
+          <w:tcPr>
+            <w:tcBorders>
+              <w:bottom w:val="single"/>
+            </w:tcBorders>
+            <w:vAlign w:val="bottom"/>
+          </w:tcPr>
+          <w:p/>
+        </w:tc>
+      </w:tr>
+      <w:tr>
+        <w:tc>
+          <w:p>
+            <w:pPr>
+              <w:pStyle w:val="Compact"/>
+              <w:jc w:val="right"/>
+            </w:pPr>
+            <w:r>
+              <w:t xml:space="preserve">130</w:t>
+            </w:r>
+          </w:p>
+        </w:tc>
+        <w:tc>
+          <w:p>
+            <w:pPr>
+              <w:pStyle w:val="Compact"/>
+              <w:jc w:val="left"/>
+            </w:pPr>
+            <w:r>
+              <w:t xml:space="preserve">86.7%</w:t>
+            </w:r>
+          </w:p>
+        </w:tc>
+        <w:tc>
+          <w:p>
+            <w:pPr>
+              <w:pStyle w:val="Compact"/>
+              <w:jc w:val="left"/>
+            </w:pPr>
+            <w:r>
+              <w:t xml:space="preserve">More: See Appendix QID21_mcma_mte_33_TEXT</w:t>
+            </w:r>
+          </w:p>
+        </w:tc>
+      </w:tr>
+      <w:tr>
+        <w:tc>
+          <w:p>
+            <w:pPr>
+              <w:pStyle w:val="Compact"/>
+              <w:jc w:val="right"/>
+            </w:pPr>
+            <w:r>
+              <w:t xml:space="preserve">126</w:t>
+            </w:r>
+          </w:p>
+        </w:tc>
+        <w:tc>
+          <w:p>
+            <w:pPr>
+              <w:pStyle w:val="Compact"/>
+              <w:jc w:val="left"/>
+            </w:pPr>
+            <w:r>
+              <w:t xml:space="preserve">84.0%</w:t>
+            </w:r>
+          </w:p>
+        </w:tc>
+        <w:tc>
+          <w:p>
+            <w:pPr>
+              <w:pStyle w:val="Compact"/>
+              <w:jc w:val="left"/>
+            </w:pPr>
+            <w:r>
+              <w:t xml:space="preserve">Other: See Appendix QID21_mcma_mte_22_TEXT</w:t>
+            </w:r>
+          </w:p>
+        </w:tc>
+      </w:tr>
+      <w:tr>
+        <w:tc>
+          <w:p>
+            <w:pPr>
+              <w:pStyle w:val="Compact"/>
+              <w:jc w:val="right"/>
+            </w:pPr>
+            <w:r>
+              <w:t xml:space="preserve">116</w:t>
+            </w:r>
+          </w:p>
+        </w:tc>
+        <w:tc>
+          <w:p>
+            <w:pPr>
+              <w:pStyle w:val="Compact"/>
+              <w:jc w:val="left"/>
+            </w:pPr>
+            <w:r>
+              <w:t xml:space="preserve">77.3%</w:t>
+            </w:r>
+          </w:p>
+        </w:tc>
+        <w:tc>
+          <w:p>
+            <w:pPr>
+              <w:pStyle w:val="Compact"/>
+              <w:jc w:val="left"/>
+            </w:pPr>
+            <w:r>
+              <w:t xml:space="preserve">Option 1</w:t>
+            </w:r>
+          </w:p>
+        </w:tc>
+      </w:tr>
+    </w:tbl>
+    <w:p>
+      <w:pPr>
+        <w:pStyle w:val="BodyText"/>
+      </w:pPr>
       <w:r>
         <w:br/>
       </w:r>
@@ -1747,7 +2079,7 @@
               <w:jc w:val="left"/>
             </w:pPr>
             <w:r>
-              <w:t xml:space="preserve">The results table for Question mcma_standard could not be automatically processed.</w:t>
+              <w:t xml:space="preserve">Denominator Used: 150</w:t>
             </w:r>
           </w:p>
         </w:tc>
@@ -1760,6 +2092,312 @@
       <w:r>
         <w:t xml:space="preserve"> </w:t>
       </w:r>
+    </w:p>
+    <w:tbl>
+      <w:tblPr>
+        <w:tblStyle w:val="Table"/>
+        <w:tblW w:type="pct" w:w="0.0"/>
+        <w:tblLook w:firstRow="1"/>
+      </w:tblPr>
+      <w:tblGrid/>
+      <w:tr>
+        <w:trPr>
+          <w:cnfStyle w:firstRow="1"/>
+        </w:trPr>
+        <w:tc>
+          <w:tcPr>
+            <w:tcBorders>
+              <w:bottom w:val="single"/>
+            </w:tcBorders>
+            <w:vAlign w:val="bottom"/>
+          </w:tcPr>
+          <w:p>
+            <w:pPr>
+              <w:pStyle w:val="Compact"/>
+              <w:jc w:val="right"/>
+            </w:pPr>
+            <w:r>
+              <w:t xml:space="preserve">N</w:t>
+            </w:r>
+          </w:p>
+        </w:tc>
+        <w:tc>
+          <w:tcPr>
+            <w:tcBorders>
+              <w:bottom w:val="single"/>
+            </w:tcBorders>
+            <w:vAlign w:val="bottom"/>
+          </w:tcPr>
+          <w:p>
+            <w:pPr>
+              <w:pStyle w:val="Compact"/>
+              <w:jc w:val="left"/>
+            </w:pPr>
+            <w:r>
+              <w:t xml:space="preserve">Percent</w:t>
+            </w:r>
+          </w:p>
+        </w:tc>
+        <w:tc>
+          <w:tcPr>
+            <w:tcBorders>
+              <w:bottom w:val="single"/>
+            </w:tcBorders>
+            <w:vAlign w:val="bottom"/>
+          </w:tcPr>
+          <w:p/>
+        </w:tc>
+      </w:tr>
+      <w:tr>
+        <w:tc>
+          <w:p>
+            <w:pPr>
+              <w:pStyle w:val="Compact"/>
+              <w:jc w:val="right"/>
+            </w:pPr>
+            <w:r>
+              <w:t xml:space="preserve">111</w:t>
+            </w:r>
+          </w:p>
+        </w:tc>
+        <w:tc>
+          <w:p>
+            <w:pPr>
+              <w:pStyle w:val="Compact"/>
+              <w:jc w:val="left"/>
+            </w:pPr>
+            <w:r>
+              <w:t xml:space="preserve">74.0%</w:t>
+            </w:r>
+          </w:p>
+        </w:tc>
+        <w:tc>
+          <w:p>
+            <w:pPr>
+              <w:pStyle w:val="Compact"/>
+              <w:jc w:val="left"/>
+            </w:pPr>
+            <w:r>
+              <w:t xml:space="preserve">Crew</w:t>
+            </w:r>
+          </w:p>
+        </w:tc>
+      </w:tr>
+      <w:tr>
+        <w:tc>
+          <w:p>
+            <w:pPr>
+              <w:pStyle w:val="Compact"/>
+              <w:jc w:val="right"/>
+            </w:pPr>
+            <w:r>
+              <w:t xml:space="preserve">104</w:t>
+            </w:r>
+          </w:p>
+        </w:tc>
+        <w:tc>
+          <w:p>
+            <w:pPr>
+              <w:pStyle w:val="Compact"/>
+              <w:jc w:val="left"/>
+            </w:pPr>
+            <w:r>
+              <w:t xml:space="preserve">69.3%</w:t>
+            </w:r>
+          </w:p>
+        </w:tc>
+        <w:tc>
+          <w:p>
+            <w:pPr>
+              <w:pStyle w:val="Compact"/>
+              <w:jc w:val="left"/>
+            </w:pPr>
+            <w:r>
+              <w:t xml:space="preserve">Soccer</w:t>
+            </w:r>
+          </w:p>
+        </w:tc>
+      </w:tr>
+      <w:tr>
+        <w:tc>
+          <w:p>
+            <w:pPr>
+              <w:pStyle w:val="Compact"/>
+              <w:jc w:val="right"/>
+            </w:pPr>
+            <w:r>
+              <w:t xml:space="preserve">101</w:t>
+            </w:r>
+          </w:p>
+        </w:tc>
+        <w:tc>
+          <w:p>
+            <w:pPr>
+              <w:pStyle w:val="Compact"/>
+              <w:jc w:val="left"/>
+            </w:pPr>
+            <w:r>
+              <w:t xml:space="preserve">67.3%</w:t>
+            </w:r>
+          </w:p>
+        </w:tc>
+        <w:tc>
+          <w:p>
+            <w:pPr>
+              <w:pStyle w:val="Compact"/>
+              <w:jc w:val="left"/>
+            </w:pPr>
+            <w:r>
+              <w:t xml:space="preserve">Softball</w:t>
+            </w:r>
+          </w:p>
+        </w:tc>
+      </w:tr>
+      <w:tr>
+        <w:tc>
+          <w:p>
+            <w:pPr>
+              <w:pStyle w:val="Compact"/>
+              <w:jc w:val="right"/>
+            </w:pPr>
+            <w:r>
+              <w:t xml:space="preserve">100</w:t>
+            </w:r>
+          </w:p>
+        </w:tc>
+        <w:tc>
+          <w:p>
+            <w:pPr>
+              <w:pStyle w:val="Compact"/>
+              <w:jc w:val="left"/>
+            </w:pPr>
+            <w:r>
+              <w:t xml:space="preserve">66.7%</w:t>
+            </w:r>
+          </w:p>
+        </w:tc>
+        <w:tc>
+          <w:p>
+            <w:pPr>
+              <w:pStyle w:val="Compact"/>
+              <w:jc w:val="left"/>
+            </w:pPr>
+            <w:r>
+              <w:t xml:space="preserve">Baseball</w:t>
+            </w:r>
+          </w:p>
+        </w:tc>
+      </w:tr>
+      <w:tr>
+        <w:tc>
+          <w:p>
+            <w:pPr>
+              <w:pStyle w:val="Compact"/>
+              <w:jc w:val="right"/>
+            </w:pPr>
+            <w:r>
+              <w:t xml:space="preserve">98</w:t>
+            </w:r>
+          </w:p>
+        </w:tc>
+        <w:tc>
+          <w:p>
+            <w:pPr>
+              <w:pStyle w:val="Compact"/>
+              <w:jc w:val="left"/>
+            </w:pPr>
+            <w:r>
+              <w:t xml:space="preserve">65.3%</w:t>
+            </w:r>
+          </w:p>
+        </w:tc>
+        <w:tc>
+          <w:p>
+            <w:pPr>
+              <w:pStyle w:val="Compact"/>
+              <w:jc w:val="left"/>
+            </w:pPr>
+            <w:r>
+              <w:t xml:space="preserve">Football</w:t>
+            </w:r>
+          </w:p>
+        </w:tc>
+      </w:tr>
+      <w:tr>
+        <w:tc>
+          <w:p>
+            <w:pPr>
+              <w:pStyle w:val="Compact"/>
+              <w:jc w:val="right"/>
+            </w:pPr>
+            <w:r>
+              <w:t xml:space="preserve">97</w:t>
+            </w:r>
+          </w:p>
+        </w:tc>
+        <w:tc>
+          <w:p>
+            <w:pPr>
+              <w:pStyle w:val="Compact"/>
+              <w:jc w:val="left"/>
+            </w:pPr>
+            <w:r>
+              <w:t xml:space="preserve">64.7%</w:t>
+            </w:r>
+          </w:p>
+        </w:tc>
+        <w:tc>
+          <w:p>
+            <w:pPr>
+              <w:pStyle w:val="Compact"/>
+              <w:jc w:val="left"/>
+            </w:pPr>
+            <w:r>
+              <w:t xml:space="preserve">Basketball</w:t>
+            </w:r>
+          </w:p>
+        </w:tc>
+      </w:tr>
+      <w:tr>
+        <w:tc>
+          <w:p>
+            <w:pPr>
+              <w:pStyle w:val="Compact"/>
+              <w:jc w:val="right"/>
+            </w:pPr>
+            <w:r>
+              <w:t xml:space="preserve">87</w:t>
+            </w:r>
+          </w:p>
+        </w:tc>
+        <w:tc>
+          <w:p>
+            <w:pPr>
+              <w:pStyle w:val="Compact"/>
+              <w:jc w:val="left"/>
+            </w:pPr>
+            <w:r>
+              <w:t xml:space="preserve">58.0%</w:t>
+            </w:r>
+          </w:p>
+        </w:tc>
+        <w:tc>
+          <w:p>
+            <w:pPr>
+              <w:pStyle w:val="Compact"/>
+              <w:jc w:val="left"/>
+            </w:pPr>
+            <w:r>
+              <w:t xml:space="preserve">Track</w:t>
+            </w:r>
+          </w:p>
+        </w:tc>
+      </w:tr>
+    </w:tbl>
+    <w:p>
+      <w:pPr>
+        <w:pStyle w:val="BodyText"/>
+      </w:pPr>
       <w:r>
         <w:br/>
       </w:r>
@@ -1821,7 +2459,7 @@
               <w:jc w:val="left"/>
             </w:pPr>
             <w:r>
-              <w:t xml:space="preserve">The results table for Question mcma_sort could not be automatically processed.</w:t>
+              <w:t xml:space="preserve">Denominator Used: 150</w:t>
             </w:r>
           </w:p>
         </w:tc>
@@ -1834,6 +2472,417 @@
       <w:r>
         <w:t xml:space="preserve"> </w:t>
       </w:r>
+    </w:p>
+    <w:tbl>
+      <w:tblPr>
+        <w:tblStyle w:val="Table"/>
+        <w:tblW w:type="pct" w:w="0.0"/>
+        <w:tblLook w:firstRow="1"/>
+      </w:tblPr>
+      <w:tblGrid/>
+      <w:tr>
+        <w:trPr>
+          <w:cnfStyle w:firstRow="1"/>
+        </w:trPr>
+        <w:tc>
+          <w:tcPr>
+            <w:tcBorders>
+              <w:bottom w:val="single"/>
+            </w:tcBorders>
+            <w:vAlign w:val="bottom"/>
+          </w:tcPr>
+          <w:p>
+            <w:pPr>
+              <w:pStyle w:val="Compact"/>
+              <w:jc w:val="right"/>
+            </w:pPr>
+            <w:r>
+              <w:t xml:space="preserve">N</w:t>
+            </w:r>
+          </w:p>
+        </w:tc>
+        <w:tc>
+          <w:tcPr>
+            <w:tcBorders>
+              <w:bottom w:val="single"/>
+            </w:tcBorders>
+            <w:vAlign w:val="bottom"/>
+          </w:tcPr>
+          <w:p>
+            <w:pPr>
+              <w:pStyle w:val="Compact"/>
+              <w:jc w:val="left"/>
+            </w:pPr>
+            <w:r>
+              <w:t xml:space="preserve">Percent</w:t>
+            </w:r>
+          </w:p>
+        </w:tc>
+        <w:tc>
+          <w:tcPr>
+            <w:tcBorders>
+              <w:bottom w:val="single"/>
+            </w:tcBorders>
+            <w:vAlign w:val="bottom"/>
+          </w:tcPr>
+          <w:p/>
+        </w:tc>
+      </w:tr>
+      <w:tr>
+        <w:tc>
+          <w:p>
+            <w:pPr>
+              <w:pStyle w:val="Compact"/>
+              <w:jc w:val="right"/>
+            </w:pPr>
+            <w:r>
+              <w:t xml:space="preserve">12</w:t>
+            </w:r>
+          </w:p>
+        </w:tc>
+        <w:tc>
+          <w:p>
+            <w:pPr>
+              <w:pStyle w:val="Compact"/>
+              <w:jc w:val="left"/>
+            </w:pPr>
+            <w:r>
+              <w:t xml:space="preserve">8.0%</w:t>
+            </w:r>
+          </w:p>
+        </w:tc>
+        <w:tc>
+          <w:p>
+            <w:pPr>
+              <w:pStyle w:val="Compact"/>
+              <w:jc w:val="left"/>
+            </w:pPr>
+            <w:r>
+              <w:t xml:space="preserve">Basketball</w:t>
+            </w:r>
+          </w:p>
+        </w:tc>
+      </w:tr>
+      <w:tr>
+        <w:tc>
+          <w:p>
+            <w:pPr>
+              <w:pStyle w:val="Compact"/>
+              <w:jc w:val="right"/>
+            </w:pPr>
+            <w:r>
+              <w:t xml:space="preserve">12</w:t>
+            </w:r>
+          </w:p>
+        </w:tc>
+        <w:tc>
+          <w:p>
+            <w:pPr>
+              <w:pStyle w:val="Compact"/>
+              <w:jc w:val="left"/>
+            </w:pPr>
+            <w:r>
+              <w:t xml:space="preserve">8.0%</w:t>
+            </w:r>
+          </w:p>
+        </w:tc>
+        <w:tc>
+          <w:p>
+            <w:pPr>
+              <w:pStyle w:val="Compact"/>
+              <w:jc w:val="left"/>
+            </w:pPr>
+            <w:r>
+              <w:t xml:space="preserve">Football</w:t>
+            </w:r>
+          </w:p>
+        </w:tc>
+      </w:tr>
+      <w:tr>
+        <w:tc>
+          <w:p>
+            <w:pPr>
+              <w:pStyle w:val="Compact"/>
+              <w:jc w:val="right"/>
+            </w:pPr>
+            <w:r>
+              <w:t xml:space="preserve">11</w:t>
+            </w:r>
+          </w:p>
+        </w:tc>
+        <w:tc>
+          <w:p>
+            <w:pPr>
+              <w:pStyle w:val="Compact"/>
+              <w:jc w:val="left"/>
+            </w:pPr>
+            <w:r>
+              <w:t xml:space="preserve">7.3%</w:t>
+            </w:r>
+          </w:p>
+        </w:tc>
+        <w:tc>
+          <w:p>
+            <w:pPr>
+              <w:pStyle w:val="Compact"/>
+              <w:jc w:val="left"/>
+            </w:pPr>
+            <w:r>
+              <w:t xml:space="preserve">Crew</w:t>
+            </w:r>
+          </w:p>
+        </w:tc>
+      </w:tr>
+      <w:tr>
+        <w:tc>
+          <w:p>
+            <w:pPr>
+              <w:pStyle w:val="Compact"/>
+              <w:jc w:val="right"/>
+            </w:pPr>
+            <w:r>
+              <w:t xml:space="preserve">11</w:t>
+            </w:r>
+          </w:p>
+        </w:tc>
+        <w:tc>
+          <w:p>
+            <w:pPr>
+              <w:pStyle w:val="Compact"/>
+              <w:jc w:val="left"/>
+            </w:pPr>
+            <w:r>
+              <w:t xml:space="preserve">7.3%</w:t>
+            </w:r>
+          </w:p>
+        </w:tc>
+        <w:tc>
+          <w:p>
+            <w:pPr>
+              <w:pStyle w:val="Compact"/>
+              <w:jc w:val="left"/>
+            </w:pPr>
+            <w:r>
+              <w:t xml:space="preserve">Soccer</w:t>
+            </w:r>
+          </w:p>
+        </w:tc>
+      </w:tr>
+      <w:tr>
+        <w:tc>
+          <w:p>
+            <w:pPr>
+              <w:pStyle w:val="Compact"/>
+              <w:jc w:val="right"/>
+            </w:pPr>
+            <w:r>
+              <w:t xml:space="preserve">11</w:t>
+            </w:r>
+          </w:p>
+        </w:tc>
+        <w:tc>
+          <w:p>
+            <w:pPr>
+              <w:pStyle w:val="Compact"/>
+              <w:jc w:val="left"/>
+            </w:pPr>
+            <w:r>
+              <w:t xml:space="preserve">7.3%</w:t>
+            </w:r>
+          </w:p>
+        </w:tc>
+        <w:tc>
+          <w:p>
+            <w:pPr>
+              <w:pStyle w:val="Compact"/>
+              <w:jc w:val="left"/>
+            </w:pPr>
+            <w:r>
+              <w:t xml:space="preserve">Softball</w:t>
+            </w:r>
+          </w:p>
+        </w:tc>
+      </w:tr>
+      <w:tr>
+        <w:tc>
+          <w:p>
+            <w:pPr>
+              <w:pStyle w:val="Compact"/>
+              <w:jc w:val="right"/>
+            </w:pPr>
+            <w:r>
+              <w:t xml:space="preserve">9</w:t>
+            </w:r>
+          </w:p>
+        </w:tc>
+        <w:tc>
+          <w:p>
+            <w:pPr>
+              <w:pStyle w:val="Compact"/>
+              <w:jc w:val="left"/>
+            </w:pPr>
+            <w:r>
+              <w:t xml:space="preserve">6.0%</w:t>
+            </w:r>
+          </w:p>
+        </w:tc>
+        <w:tc>
+          <w:p>
+            <w:pPr>
+              <w:pStyle w:val="Compact"/>
+              <w:jc w:val="left"/>
+            </w:pPr>
+            <w:r>
+              <w:t xml:space="preserve">Track</w:t>
+            </w:r>
+          </w:p>
+        </w:tc>
+      </w:tr>
+      <w:tr>
+        <w:tc>
+          <w:p>
+            <w:pPr>
+              <w:pStyle w:val="Compact"/>
+              <w:jc w:val="right"/>
+            </w:pPr>
+            <w:r>
+              <w:t xml:space="preserve">6</w:t>
+            </w:r>
+          </w:p>
+        </w:tc>
+        <w:tc>
+          <w:p>
+            <w:pPr>
+              <w:pStyle w:val="Compact"/>
+              <w:jc w:val="left"/>
+            </w:pPr>
+            <w:r>
+              <w:t xml:space="preserve">4.0%</w:t>
+            </w:r>
+          </w:p>
+        </w:tc>
+        <w:tc>
+          <w:p>
+            <w:pPr>
+              <w:pStyle w:val="Compact"/>
+              <w:jc w:val="left"/>
+            </w:pPr>
+            <w:r>
+              <w:t xml:space="preserve">Baseball</w:t>
+            </w:r>
+          </w:p>
+        </w:tc>
+      </w:tr>
+      <w:tr>
+        <w:tc>
+          <w:p>
+            <w:pPr>
+              <w:pStyle w:val="Compact"/>
+              <w:jc w:val="right"/>
+            </w:pPr>
+            <w:r>
+              <w:t xml:space="preserve">31</w:t>
+            </w:r>
+          </w:p>
+        </w:tc>
+        <w:tc>
+          <w:p>
+            <w:pPr>
+              <w:pStyle w:val="Compact"/>
+              <w:jc w:val="left"/>
+            </w:pPr>
+            <w:r>
+              <w:t xml:space="preserve">20.7%</w:t>
+            </w:r>
+          </w:p>
+        </w:tc>
+        <w:tc>
+          <w:p>
+            <w:pPr>
+              <w:pStyle w:val="Compact"/>
+              <w:jc w:val="left"/>
+            </w:pPr>
+            <w:r>
+              <w:t xml:space="preserve">NA, I don't have any opinion. (997)</w:t>
+            </w:r>
+          </w:p>
+        </w:tc>
+      </w:tr>
+      <w:tr>
+        <w:tc>
+          <w:p>
+            <w:pPr>
+              <w:pStyle w:val="Compact"/>
+              <w:jc w:val="right"/>
+            </w:pPr>
+            <w:r>
+              <w:t xml:space="preserve">61</w:t>
+            </w:r>
+          </w:p>
+        </w:tc>
+        <w:tc>
+          <w:p>
+            <w:pPr>
+              <w:pStyle w:val="Compact"/>
+              <w:jc w:val="left"/>
+            </w:pPr>
+            <w:r>
+              <w:t xml:space="preserve">40.7%</w:t>
+            </w:r>
+          </w:p>
+        </w:tc>
+        <w:tc>
+          <w:p>
+            <w:pPr>
+              <w:pStyle w:val="Compact"/>
+              <w:jc w:val="left"/>
+            </w:pPr>
+            <w:r>
+              <w:t xml:space="preserve">NA, I really just don't care. (998)</w:t>
+            </w:r>
+          </w:p>
+        </w:tc>
+      </w:tr>
+      <w:tr>
+        <w:tc>
+          <w:p>
+            <w:pPr>
+              <w:pStyle w:val="Compact"/>
+              <w:jc w:val="right"/>
+            </w:pPr>
+            <w:r>
+              <w:t xml:space="preserve">37</w:t>
+            </w:r>
+          </w:p>
+        </w:tc>
+        <w:tc>
+          <w:p>
+            <w:pPr>
+              <w:pStyle w:val="Compact"/>
+              <w:jc w:val="left"/>
+            </w:pPr>
+            <w:r>
+              <w:t xml:space="preserve">24.7%</w:t>
+            </w:r>
+          </w:p>
+        </w:tc>
+        <w:tc>
+          <w:p>
+            <w:pPr>
+              <w:pStyle w:val="Compact"/>
+              <w:jc w:val="left"/>
+            </w:pPr>
+            <w:r>
+              <w:t xml:space="preserve">NA, I haven't experienced this. (999)</w:t>
+            </w:r>
+          </w:p>
+        </w:tc>
+      </w:tr>
+    </w:tbl>
+    <w:p>
+      <w:pPr>
+        <w:pStyle w:val="BodyText"/>
+      </w:pPr>
       <w:r>
         <w:br/>
       </w:r>
@@ -1895,7 +2944,7 @@
               <w:jc w:val="left"/>
             </w:pPr>
             <w:r>
-              <w:t xml:space="preserve">The results table for Question mcma_nosort could not be automatically processed.</w:t>
+              <w:t xml:space="preserve">Denominator Used: 150</w:t>
             </w:r>
           </w:p>
         </w:tc>
@@ -1908,6 +2957,417 @@
       <w:r>
         <w:t xml:space="preserve"> </w:t>
       </w:r>
+    </w:p>
+    <w:tbl>
+      <w:tblPr>
+        <w:tblStyle w:val="Table"/>
+        <w:tblW w:type="pct" w:w="0.0"/>
+        <w:tblLook w:firstRow="1"/>
+      </w:tblPr>
+      <w:tblGrid/>
+      <w:tr>
+        <w:trPr>
+          <w:cnfStyle w:firstRow="1"/>
+        </w:trPr>
+        <w:tc>
+          <w:tcPr>
+            <w:tcBorders>
+              <w:bottom w:val="single"/>
+            </w:tcBorders>
+            <w:vAlign w:val="bottom"/>
+          </w:tcPr>
+          <w:p>
+            <w:pPr>
+              <w:pStyle w:val="Compact"/>
+              <w:jc w:val="right"/>
+            </w:pPr>
+            <w:r>
+              <w:t xml:space="preserve">N</w:t>
+            </w:r>
+          </w:p>
+        </w:tc>
+        <w:tc>
+          <w:tcPr>
+            <w:tcBorders>
+              <w:bottom w:val="single"/>
+            </w:tcBorders>
+            <w:vAlign w:val="bottom"/>
+          </w:tcPr>
+          <w:p>
+            <w:pPr>
+              <w:pStyle w:val="Compact"/>
+              <w:jc w:val="left"/>
+            </w:pPr>
+            <w:r>
+              <w:t xml:space="preserve">Percent</w:t>
+            </w:r>
+          </w:p>
+        </w:tc>
+        <w:tc>
+          <w:tcPr>
+            <w:tcBorders>
+              <w:bottom w:val="single"/>
+            </w:tcBorders>
+            <w:vAlign w:val="bottom"/>
+          </w:tcPr>
+          <w:p/>
+        </w:tc>
+      </w:tr>
+      <w:tr>
+        <w:tc>
+          <w:p>
+            <w:pPr>
+              <w:pStyle w:val="Compact"/>
+              <w:jc w:val="right"/>
+            </w:pPr>
+            <w:r>
+              <w:t xml:space="preserve">45</w:t>
+            </w:r>
+          </w:p>
+        </w:tc>
+        <w:tc>
+          <w:p>
+            <w:pPr>
+              <w:pStyle w:val="Compact"/>
+              <w:jc w:val="left"/>
+            </w:pPr>
+            <w:r>
+              <w:t xml:space="preserve">30.0%</w:t>
+            </w:r>
+          </w:p>
+        </w:tc>
+        <w:tc>
+          <w:p>
+            <w:pPr>
+              <w:pStyle w:val="Compact"/>
+              <w:jc w:val="left"/>
+            </w:pPr>
+            <w:r>
+              <w:t xml:space="preserve">NA, I don't have any opinion.</w:t>
+            </w:r>
+          </w:p>
+        </w:tc>
+      </w:tr>
+      <w:tr>
+        <w:tc>
+          <w:p>
+            <w:pPr>
+              <w:pStyle w:val="Compact"/>
+              <w:jc w:val="right"/>
+            </w:pPr>
+            <w:r>
+              <w:t xml:space="preserve">44</w:t>
+            </w:r>
+          </w:p>
+        </w:tc>
+        <w:tc>
+          <w:p>
+            <w:pPr>
+              <w:pStyle w:val="Compact"/>
+              <w:jc w:val="left"/>
+            </w:pPr>
+            <w:r>
+              <w:t xml:space="preserve">29.3%</w:t>
+            </w:r>
+          </w:p>
+        </w:tc>
+        <w:tc>
+          <w:p>
+            <w:pPr>
+              <w:pStyle w:val="Compact"/>
+              <w:jc w:val="left"/>
+            </w:pPr>
+            <w:r>
+              <w:t xml:space="preserve">NA, I haven't experienced this.</w:t>
+            </w:r>
+          </w:p>
+        </w:tc>
+      </w:tr>
+      <w:tr>
+        <w:tc>
+          <w:p>
+            <w:pPr>
+              <w:pStyle w:val="Compact"/>
+              <w:jc w:val="right"/>
+            </w:pPr>
+            <w:r>
+              <w:t xml:space="preserve">41</w:t>
+            </w:r>
+          </w:p>
+        </w:tc>
+        <w:tc>
+          <w:p>
+            <w:pPr>
+              <w:pStyle w:val="Compact"/>
+              <w:jc w:val="left"/>
+            </w:pPr>
+            <w:r>
+              <w:t xml:space="preserve">27.3%</w:t>
+            </w:r>
+          </w:p>
+        </w:tc>
+        <w:tc>
+          <w:p>
+            <w:pPr>
+              <w:pStyle w:val="Compact"/>
+              <w:jc w:val="left"/>
+            </w:pPr>
+            <w:r>
+              <w:t xml:space="preserve">NA, I really just don't care....</w:t>
+            </w:r>
+          </w:p>
+        </w:tc>
+      </w:tr>
+      <w:tr>
+        <w:tc>
+          <w:p>
+            <w:pPr>
+              <w:pStyle w:val="Compact"/>
+              <w:jc w:val="right"/>
+            </w:pPr>
+            <w:r>
+              <w:t xml:space="preserve">13</w:t>
+            </w:r>
+          </w:p>
+        </w:tc>
+        <w:tc>
+          <w:p>
+            <w:pPr>
+              <w:pStyle w:val="Compact"/>
+              <w:jc w:val="left"/>
+            </w:pPr>
+            <w:r>
+              <w:t xml:space="preserve">8.7%</w:t>
+            </w:r>
+          </w:p>
+        </w:tc>
+        <w:tc>
+          <w:p>
+            <w:pPr>
+              <w:pStyle w:val="Compact"/>
+              <w:jc w:val="left"/>
+            </w:pPr>
+            <w:r>
+              <w:t xml:space="preserve">Baseball</w:t>
+            </w:r>
+          </w:p>
+        </w:tc>
+      </w:tr>
+      <w:tr>
+        <w:tc>
+          <w:p>
+            <w:pPr>
+              <w:pStyle w:val="Compact"/>
+              <w:jc w:val="right"/>
+            </w:pPr>
+            <w:r>
+              <w:t xml:space="preserve">10</w:t>
+            </w:r>
+          </w:p>
+        </w:tc>
+        <w:tc>
+          <w:p>
+            <w:pPr>
+              <w:pStyle w:val="Compact"/>
+              <w:jc w:val="left"/>
+            </w:pPr>
+            <w:r>
+              <w:t xml:space="preserve">6.7%</w:t>
+            </w:r>
+          </w:p>
+        </w:tc>
+        <w:tc>
+          <w:p>
+            <w:pPr>
+              <w:pStyle w:val="Compact"/>
+              <w:jc w:val="left"/>
+            </w:pPr>
+            <w:r>
+              <w:t xml:space="preserve">Track</w:t>
+            </w:r>
+          </w:p>
+        </w:tc>
+      </w:tr>
+      <w:tr>
+        <w:tc>
+          <w:p>
+            <w:pPr>
+              <w:pStyle w:val="Compact"/>
+              <w:jc w:val="right"/>
+            </w:pPr>
+            <w:r>
+              <w:t xml:space="preserve">9</w:t>
+            </w:r>
+          </w:p>
+        </w:tc>
+        <w:tc>
+          <w:p>
+            <w:pPr>
+              <w:pStyle w:val="Compact"/>
+              <w:jc w:val="left"/>
+            </w:pPr>
+            <w:r>
+              <w:t xml:space="preserve">6.0%</w:t>
+            </w:r>
+          </w:p>
+        </w:tc>
+        <w:tc>
+          <w:p>
+            <w:pPr>
+              <w:pStyle w:val="Compact"/>
+              <w:jc w:val="left"/>
+            </w:pPr>
+            <w:r>
+              <w:t xml:space="preserve">Football</w:t>
+            </w:r>
+          </w:p>
+        </w:tc>
+      </w:tr>
+      <w:tr>
+        <w:tc>
+          <w:p>
+            <w:pPr>
+              <w:pStyle w:val="Compact"/>
+              <w:jc w:val="right"/>
+            </w:pPr>
+            <w:r>
+              <w:t xml:space="preserve">9</w:t>
+            </w:r>
+          </w:p>
+        </w:tc>
+        <w:tc>
+          <w:p>
+            <w:pPr>
+              <w:pStyle w:val="Compact"/>
+              <w:jc w:val="left"/>
+            </w:pPr>
+            <w:r>
+              <w:t xml:space="preserve">6.0%</w:t>
+            </w:r>
+          </w:p>
+        </w:tc>
+        <w:tc>
+          <w:p>
+            <w:pPr>
+              <w:pStyle w:val="Compact"/>
+              <w:jc w:val="left"/>
+            </w:pPr>
+            <w:r>
+              <w:t xml:space="preserve">Softball</w:t>
+            </w:r>
+          </w:p>
+        </w:tc>
+      </w:tr>
+      <w:tr>
+        <w:tc>
+          <w:p>
+            <w:pPr>
+              <w:pStyle w:val="Compact"/>
+              <w:jc w:val="right"/>
+            </w:pPr>
+            <w:r>
+              <w:t xml:space="preserve">8</w:t>
+            </w:r>
+          </w:p>
+        </w:tc>
+        <w:tc>
+          <w:p>
+            <w:pPr>
+              <w:pStyle w:val="Compact"/>
+              <w:jc w:val="left"/>
+            </w:pPr>
+            <w:r>
+              <w:t xml:space="preserve">5.3%</w:t>
+            </w:r>
+          </w:p>
+        </w:tc>
+        <w:tc>
+          <w:p>
+            <w:pPr>
+              <w:pStyle w:val="Compact"/>
+              <w:jc w:val="left"/>
+            </w:pPr>
+            <w:r>
+              <w:t xml:space="preserve">Soccer</w:t>
+            </w:r>
+          </w:p>
+        </w:tc>
+      </w:tr>
+      <w:tr>
+        <w:tc>
+          <w:p>
+            <w:pPr>
+              <w:pStyle w:val="Compact"/>
+              <w:jc w:val="right"/>
+            </w:pPr>
+            <w:r>
+              <w:t xml:space="preserve">7</w:t>
+            </w:r>
+          </w:p>
+        </w:tc>
+        <w:tc>
+          <w:p>
+            <w:pPr>
+              <w:pStyle w:val="Compact"/>
+              <w:jc w:val="left"/>
+            </w:pPr>
+            <w:r>
+              <w:t xml:space="preserve">4.7%</w:t>
+            </w:r>
+          </w:p>
+        </w:tc>
+        <w:tc>
+          <w:p>
+            <w:pPr>
+              <w:pStyle w:val="Compact"/>
+              <w:jc w:val="left"/>
+            </w:pPr>
+            <w:r>
+              <w:t xml:space="preserve">Crew</w:t>
+            </w:r>
+          </w:p>
+        </w:tc>
+      </w:tr>
+      <w:tr>
+        <w:tc>
+          <w:p>
+            <w:pPr>
+              <w:pStyle w:val="Compact"/>
+              <w:jc w:val="right"/>
+            </w:pPr>
+            <w:r>
+              <w:t xml:space="preserve">6</w:t>
+            </w:r>
+          </w:p>
+        </w:tc>
+        <w:tc>
+          <w:p>
+            <w:pPr>
+              <w:pStyle w:val="Compact"/>
+              <w:jc w:val="left"/>
+            </w:pPr>
+            <w:r>
+              <w:t xml:space="preserve">4.0%</w:t>
+            </w:r>
+          </w:p>
+        </w:tc>
+        <w:tc>
+          <w:p>
+            <w:pPr>
+              <w:pStyle w:val="Compact"/>
+              <w:jc w:val="left"/>
+            </w:pPr>
+            <w:r>
+              <w:t xml:space="preserve">Basketball</w:t>
+            </w:r>
+          </w:p>
+        </w:tc>
+      </w:tr>
+    </w:tbl>
+    <w:p>
+      <w:pPr>
+        <w:pStyle w:val="BodyText"/>
+      </w:pPr>
       <w:r>
         <w:br/>
       </w:r>
@@ -1987,7 +3447,7 @@
               <w:jc w:val="left"/>
             </w:pPr>
             <w:r>
-              <w:t xml:space="preserve">The results table for Question mcma_te1 could not be automatically processed.</w:t>
+              <w:t xml:space="preserve">Denominator Used: 150</w:t>
             </w:r>
           </w:p>
         </w:tc>
@@ -2013,6 +3473,452 @@
       <w:r>
         <w:t xml:space="preserve"> </w:t>
       </w:r>
+    </w:p>
+    <w:tbl>
+      <w:tblPr>
+        <w:tblStyle w:val="Table"/>
+        <w:tblW w:type="pct" w:w="0.0"/>
+        <w:tblLook w:firstRow="1"/>
+      </w:tblPr>
+      <w:tblGrid/>
+      <w:tr>
+        <w:trPr>
+          <w:cnfStyle w:firstRow="1"/>
+        </w:trPr>
+        <w:tc>
+          <w:tcPr>
+            <w:tcBorders>
+              <w:bottom w:val="single"/>
+            </w:tcBorders>
+            <w:vAlign w:val="bottom"/>
+          </w:tcPr>
+          <w:p>
+            <w:pPr>
+              <w:pStyle w:val="Compact"/>
+              <w:jc w:val="right"/>
+            </w:pPr>
+            <w:r>
+              <w:t xml:space="preserve">N</w:t>
+            </w:r>
+          </w:p>
+        </w:tc>
+        <w:tc>
+          <w:tcPr>
+            <w:tcBorders>
+              <w:bottom w:val="single"/>
+            </w:tcBorders>
+            <w:vAlign w:val="bottom"/>
+          </w:tcPr>
+          <w:p>
+            <w:pPr>
+              <w:pStyle w:val="Compact"/>
+              <w:jc w:val="left"/>
+            </w:pPr>
+            <w:r>
+              <w:t xml:space="preserve">Percent</w:t>
+            </w:r>
+          </w:p>
+        </w:tc>
+        <w:tc>
+          <w:tcPr>
+            <w:tcBorders>
+              <w:bottom w:val="single"/>
+            </w:tcBorders>
+            <w:vAlign w:val="bottom"/>
+          </w:tcPr>
+          <w:p/>
+        </w:tc>
+      </w:tr>
+      <w:tr>
+        <w:tc>
+          <w:p>
+            <w:pPr>
+              <w:pStyle w:val="Compact"/>
+              <w:jc w:val="right"/>
+            </w:pPr>
+            <w:r>
+              <w:t xml:space="preserve">8</w:t>
+            </w:r>
+          </w:p>
+        </w:tc>
+        <w:tc>
+          <w:p>
+            <w:pPr>
+              <w:pStyle w:val="Compact"/>
+              <w:jc w:val="left"/>
+            </w:pPr>
+            <w:r>
+              <w:t xml:space="preserve">5.3%</w:t>
+            </w:r>
+          </w:p>
+        </w:tc>
+        <w:tc>
+          <w:p>
+            <w:pPr>
+              <w:pStyle w:val="Compact"/>
+              <w:jc w:val="left"/>
+            </w:pPr>
+            <w:r>
+              <w:t xml:space="preserve">Soccer</w:t>
+            </w:r>
+          </w:p>
+        </w:tc>
+      </w:tr>
+      <w:tr>
+        <w:tc>
+          <w:p>
+            <w:pPr>
+              <w:pStyle w:val="Compact"/>
+              <w:jc w:val="right"/>
+            </w:pPr>
+            <w:r>
+              <w:t xml:space="preserve">7</w:t>
+            </w:r>
+          </w:p>
+        </w:tc>
+        <w:tc>
+          <w:p>
+            <w:pPr>
+              <w:pStyle w:val="Compact"/>
+              <w:jc w:val="left"/>
+            </w:pPr>
+            <w:r>
+              <w:t xml:space="preserve">4.7%</w:t>
+            </w:r>
+          </w:p>
+        </w:tc>
+        <w:tc>
+          <w:p>
+            <w:pPr>
+              <w:pStyle w:val="Compact"/>
+              <w:jc w:val="left"/>
+            </w:pPr>
+            <w:r>
+              <w:t xml:space="preserve">Baseball</w:t>
+            </w:r>
+          </w:p>
+        </w:tc>
+      </w:tr>
+      <w:tr>
+        <w:tc>
+          <w:p>
+            <w:pPr>
+              <w:pStyle w:val="Compact"/>
+              <w:jc w:val="right"/>
+            </w:pPr>
+            <w:r>
+              <w:t xml:space="preserve">7</w:t>
+            </w:r>
+          </w:p>
+        </w:tc>
+        <w:tc>
+          <w:p>
+            <w:pPr>
+              <w:pStyle w:val="Compact"/>
+              <w:jc w:val="left"/>
+            </w:pPr>
+            <w:r>
+              <w:t xml:space="preserve">4.7%</w:t>
+            </w:r>
+          </w:p>
+        </w:tc>
+        <w:tc>
+          <w:p>
+            <w:pPr>
+              <w:pStyle w:val="Compact"/>
+              <w:jc w:val="left"/>
+            </w:pPr>
+            <w:r>
+              <w:t xml:space="preserve">Climbing</w:t>
+            </w:r>
+          </w:p>
+        </w:tc>
+      </w:tr>
+      <w:tr>
+        <w:tc>
+          <w:p>
+            <w:pPr>
+              <w:pStyle w:val="Compact"/>
+              <w:jc w:val="right"/>
+            </w:pPr>
+            <w:r>
+              <w:t xml:space="preserve">6</w:t>
+            </w:r>
+          </w:p>
+        </w:tc>
+        <w:tc>
+          <w:p>
+            <w:pPr>
+              <w:pStyle w:val="Compact"/>
+              <w:jc w:val="left"/>
+            </w:pPr>
+            <w:r>
+              <w:t xml:space="preserve">4.0%</w:t>
+            </w:r>
+          </w:p>
+        </w:tc>
+        <w:tc>
+          <w:p>
+            <w:pPr>
+              <w:pStyle w:val="Compact"/>
+              <w:jc w:val="left"/>
+            </w:pPr>
+            <w:r>
+              <w:t xml:space="preserve">Basketball</w:t>
+            </w:r>
+          </w:p>
+        </w:tc>
+      </w:tr>
+      <w:tr>
+        <w:tc>
+          <w:p>
+            <w:pPr>
+              <w:pStyle w:val="Compact"/>
+              <w:jc w:val="right"/>
+            </w:pPr>
+            <w:r>
+              <w:t xml:space="preserve">6</w:t>
+            </w:r>
+          </w:p>
+        </w:tc>
+        <w:tc>
+          <w:p>
+            <w:pPr>
+              <w:pStyle w:val="Compact"/>
+              <w:jc w:val="left"/>
+            </w:pPr>
+            <w:r>
+              <w:t xml:space="preserve">4.0%</w:t>
+            </w:r>
+          </w:p>
+        </w:tc>
+        <w:tc>
+          <w:p>
+            <w:pPr>
+              <w:pStyle w:val="Compact"/>
+              <w:jc w:val="left"/>
+            </w:pPr>
+            <w:r>
+              <w:t xml:space="preserve">Frisbee</w:t>
+            </w:r>
+          </w:p>
+        </w:tc>
+      </w:tr>
+      <w:tr>
+        <w:tc>
+          <w:p>
+            <w:pPr>
+              <w:pStyle w:val="Compact"/>
+              <w:jc w:val="right"/>
+            </w:pPr>
+            <w:r>
+              <w:t xml:space="preserve">5</w:t>
+            </w:r>
+          </w:p>
+        </w:tc>
+        <w:tc>
+          <w:p>
+            <w:pPr>
+              <w:pStyle w:val="Compact"/>
+              <w:jc w:val="left"/>
+            </w:pPr>
+            <w:r>
+              <w:t xml:space="preserve">3.3%</w:t>
+            </w:r>
+          </w:p>
+        </w:tc>
+        <w:tc>
+          <w:p>
+            <w:pPr>
+              <w:pStyle w:val="Compact"/>
+              <w:jc w:val="left"/>
+            </w:pPr>
+            <w:r>
+              <w:t xml:space="preserve">Hockey</w:t>
+            </w:r>
+          </w:p>
+        </w:tc>
+      </w:tr>
+      <w:tr>
+        <w:tc>
+          <w:p>
+            <w:pPr>
+              <w:pStyle w:val="Compact"/>
+              <w:jc w:val="right"/>
+            </w:pPr>
+            <w:r>
+              <w:t xml:space="preserve">5</w:t>
+            </w:r>
+          </w:p>
+        </w:tc>
+        <w:tc>
+          <w:p>
+            <w:pPr>
+              <w:pStyle w:val="Compact"/>
+              <w:jc w:val="left"/>
+            </w:pPr>
+            <w:r>
+              <w:t xml:space="preserve">3.3%</w:t>
+            </w:r>
+          </w:p>
+        </w:tc>
+        <w:tc>
+          <w:p>
+            <w:pPr>
+              <w:pStyle w:val="Compact"/>
+              <w:jc w:val="left"/>
+            </w:pPr>
+            <w:r>
+              <w:t xml:space="preserve">Track</w:t>
+            </w:r>
+          </w:p>
+        </w:tc>
+      </w:tr>
+      <w:tr>
+        <w:tc>
+          <w:p>
+            <w:pPr>
+              <w:pStyle w:val="Compact"/>
+              <w:jc w:val="right"/>
+            </w:pPr>
+            <w:r>
+              <w:t xml:space="preserve">45</w:t>
+            </w:r>
+          </w:p>
+        </w:tc>
+        <w:tc>
+          <w:p>
+            <w:pPr>
+              <w:pStyle w:val="Compact"/>
+              <w:jc w:val="left"/>
+            </w:pPr>
+            <w:r>
+              <w:t xml:space="preserve">30.0%</w:t>
+            </w:r>
+          </w:p>
+        </w:tc>
+        <w:tc>
+          <w:p>
+            <w:pPr>
+              <w:pStyle w:val="Compact"/>
+              <w:jc w:val="left"/>
+            </w:pPr>
+            <w:r>
+              <w:t xml:space="preserve">NA, I don't have any opinion. (997)</w:t>
+            </w:r>
+          </w:p>
+        </w:tc>
+      </w:tr>
+      <w:tr>
+        <w:tc>
+          <w:p>
+            <w:pPr>
+              <w:pStyle w:val="Compact"/>
+              <w:jc w:val="right"/>
+            </w:pPr>
+            <w:r>
+              <w:t xml:space="preserve">43</w:t>
+            </w:r>
+          </w:p>
+        </w:tc>
+        <w:tc>
+          <w:p>
+            <w:pPr>
+              <w:pStyle w:val="Compact"/>
+              <w:jc w:val="left"/>
+            </w:pPr>
+            <w:r>
+              <w:t xml:space="preserve">28.7%</w:t>
+            </w:r>
+          </w:p>
+        </w:tc>
+        <w:tc>
+          <w:p>
+            <w:pPr>
+              <w:pStyle w:val="Compact"/>
+              <w:jc w:val="left"/>
+            </w:pPr>
+            <w:r>
+              <w:t xml:space="preserve">NA, I really just don't care. (998)</w:t>
+            </w:r>
+          </w:p>
+        </w:tc>
+      </w:tr>
+      <w:tr>
+        <w:tc>
+          <w:p>
+            <w:pPr>
+              <w:pStyle w:val="Compact"/>
+              <w:jc w:val="right"/>
+            </w:pPr>
+            <w:r>
+              <w:t xml:space="preserve">47</w:t>
+            </w:r>
+          </w:p>
+        </w:tc>
+        <w:tc>
+          <w:p>
+            <w:pPr>
+              <w:pStyle w:val="Compact"/>
+              <w:jc w:val="left"/>
+            </w:pPr>
+            <w:r>
+              <w:t xml:space="preserve">31.3%</w:t>
+            </w:r>
+          </w:p>
+        </w:tc>
+        <w:tc>
+          <w:p>
+            <w:pPr>
+              <w:pStyle w:val="Compact"/>
+              <w:jc w:val="left"/>
+            </w:pPr>
+            <w:r>
+              <w:t xml:space="preserve">NA, I haven't experienced this. (999)</w:t>
+            </w:r>
+          </w:p>
+        </w:tc>
+      </w:tr>
+      <w:tr>
+        <w:tc>
+          <w:p>
+            <w:pPr>
+              <w:pStyle w:val="Compact"/>
+              <w:jc w:val="right"/>
+            </w:pPr>
+            <w:r>
+              <w:t xml:space="preserve">5</w:t>
+            </w:r>
+          </w:p>
+        </w:tc>
+        <w:tc>
+          <w:p>
+            <w:pPr>
+              <w:pStyle w:val="Compact"/>
+              <w:jc w:val="left"/>
+            </w:pPr>
+            <w:r>
+              <w:t xml:space="preserve">3.3%</w:t>
+            </w:r>
+          </w:p>
+        </w:tc>
+        <w:tc>
+          <w:p>
+            <w:pPr>
+              <w:pStyle w:val="Compact"/>
+              <w:jc w:val="left"/>
+            </w:pPr>
+            <w:r>
+              <w:t xml:space="preserve">Other sport, please specify: See Appendix QID26_mcma_te1_1000_TEXT</w:t>
+            </w:r>
+          </w:p>
+        </w:tc>
+      </w:tr>
+    </w:tbl>
+    <w:p>
+      <w:pPr>
+        <w:pStyle w:val="BodyText"/>
+      </w:pPr>
       <w:r>
         <w:br/>
       </w:r>
@@ -2074,7 +3980,7 @@
               <w:jc w:val="left"/>
             </w:pPr>
             <w:r>
-              <w:t xml:space="preserve">The results table for Question mcma_te2 could not be automatically processed.</w:t>
+              <w:t xml:space="preserve">Denominator Used: 150</w:t>
             </w:r>
           </w:p>
         </w:tc>
@@ -2100,6 +4006,452 @@
       <w:r>
         <w:t xml:space="preserve"> </w:t>
       </w:r>
+    </w:p>
+    <w:tbl>
+      <w:tblPr>
+        <w:tblStyle w:val="Table"/>
+        <w:tblW w:type="pct" w:w="0.0"/>
+        <w:tblLook w:firstRow="1"/>
+      </w:tblPr>
+      <w:tblGrid/>
+      <w:tr>
+        <w:trPr>
+          <w:cnfStyle w:firstRow="1"/>
+        </w:trPr>
+        <w:tc>
+          <w:tcPr>
+            <w:tcBorders>
+              <w:bottom w:val="single"/>
+            </w:tcBorders>
+            <w:vAlign w:val="bottom"/>
+          </w:tcPr>
+          <w:p>
+            <w:pPr>
+              <w:pStyle w:val="Compact"/>
+              <w:jc w:val="right"/>
+            </w:pPr>
+            <w:r>
+              <w:t xml:space="preserve">N</w:t>
+            </w:r>
+          </w:p>
+        </w:tc>
+        <w:tc>
+          <w:tcPr>
+            <w:tcBorders>
+              <w:bottom w:val="single"/>
+            </w:tcBorders>
+            <w:vAlign w:val="bottom"/>
+          </w:tcPr>
+          <w:p>
+            <w:pPr>
+              <w:pStyle w:val="Compact"/>
+              <w:jc w:val="left"/>
+            </w:pPr>
+            <w:r>
+              <w:t xml:space="preserve">Percent</w:t>
+            </w:r>
+          </w:p>
+        </w:tc>
+        <w:tc>
+          <w:tcPr>
+            <w:tcBorders>
+              <w:bottom w:val="single"/>
+            </w:tcBorders>
+            <w:vAlign w:val="bottom"/>
+          </w:tcPr>
+          <w:p/>
+        </w:tc>
+      </w:tr>
+      <w:tr>
+        <w:tc>
+          <w:p>
+            <w:pPr>
+              <w:pStyle w:val="Compact"/>
+              <w:jc w:val="right"/>
+            </w:pPr>
+            <w:r>
+              <w:t xml:space="preserve">44</w:t>
+            </w:r>
+          </w:p>
+        </w:tc>
+        <w:tc>
+          <w:p>
+            <w:pPr>
+              <w:pStyle w:val="Compact"/>
+              <w:jc w:val="left"/>
+            </w:pPr>
+            <w:r>
+              <w:t xml:space="preserve">29.3%</w:t>
+            </w:r>
+          </w:p>
+        </w:tc>
+        <w:tc>
+          <w:p>
+            <w:pPr>
+              <w:pStyle w:val="Compact"/>
+              <w:jc w:val="left"/>
+            </w:pPr>
+            <w:r>
+              <w:t xml:space="preserve">NA, I don't have any opinion.</w:t>
+            </w:r>
+          </w:p>
+        </w:tc>
+      </w:tr>
+      <w:tr>
+        <w:tc>
+          <w:p>
+            <w:pPr>
+              <w:pStyle w:val="Compact"/>
+              <w:jc w:val="right"/>
+            </w:pPr>
+            <w:r>
+              <w:t xml:space="preserve">41</w:t>
+            </w:r>
+          </w:p>
+        </w:tc>
+        <w:tc>
+          <w:p>
+            <w:pPr>
+              <w:pStyle w:val="Compact"/>
+              <w:jc w:val="left"/>
+            </w:pPr>
+            <w:r>
+              <w:t xml:space="preserve">27.3%</w:t>
+            </w:r>
+          </w:p>
+        </w:tc>
+        <w:tc>
+          <w:p>
+            <w:pPr>
+              <w:pStyle w:val="Compact"/>
+              <w:jc w:val="left"/>
+            </w:pPr>
+            <w:r>
+              <w:t xml:space="preserve">NA, I really just don't care....</w:t>
+            </w:r>
+          </w:p>
+        </w:tc>
+      </w:tr>
+      <w:tr>
+        <w:tc>
+          <w:p>
+            <w:pPr>
+              <w:pStyle w:val="Compact"/>
+              <w:jc w:val="right"/>
+            </w:pPr>
+            <w:r>
+              <w:t xml:space="preserve">40</w:t>
+            </w:r>
+          </w:p>
+        </w:tc>
+        <w:tc>
+          <w:p>
+            <w:pPr>
+              <w:pStyle w:val="Compact"/>
+              <w:jc w:val="left"/>
+            </w:pPr>
+            <w:r>
+              <w:t xml:space="preserve">26.7%</w:t>
+            </w:r>
+          </w:p>
+        </w:tc>
+        <w:tc>
+          <w:p>
+            <w:pPr>
+              <w:pStyle w:val="Compact"/>
+              <w:jc w:val="left"/>
+            </w:pPr>
+            <w:r>
+              <w:t xml:space="preserve">NA, I haven't experienced this.</w:t>
+            </w:r>
+          </w:p>
+        </w:tc>
+      </w:tr>
+      <w:tr>
+        <w:tc>
+          <w:p>
+            <w:pPr>
+              <w:pStyle w:val="Compact"/>
+              <w:jc w:val="right"/>
+            </w:pPr>
+            <w:r>
+              <w:t xml:space="preserve">12</w:t>
+            </w:r>
+          </w:p>
+        </w:tc>
+        <w:tc>
+          <w:p>
+            <w:pPr>
+              <w:pStyle w:val="Compact"/>
+              <w:jc w:val="left"/>
+            </w:pPr>
+            <w:r>
+              <w:t xml:space="preserve">8.0%</w:t>
+            </w:r>
+          </w:p>
+        </w:tc>
+        <w:tc>
+          <w:p>
+            <w:pPr>
+              <w:pStyle w:val="Compact"/>
+              <w:jc w:val="left"/>
+            </w:pPr>
+            <w:r>
+              <w:t xml:space="preserve">Other sport, please specify: See Appendix QID27_mcma_te2_14_TEXT</w:t>
+            </w:r>
+          </w:p>
+        </w:tc>
+      </w:tr>
+      <w:tr>
+        <w:tc>
+          <w:p>
+            <w:pPr>
+              <w:pStyle w:val="Compact"/>
+              <w:jc w:val="right"/>
+            </w:pPr>
+            <w:r>
+              <w:t xml:space="preserve">12</w:t>
+            </w:r>
+          </w:p>
+        </w:tc>
+        <w:tc>
+          <w:p>
+            <w:pPr>
+              <w:pStyle w:val="Compact"/>
+              <w:jc w:val="left"/>
+            </w:pPr>
+            <w:r>
+              <w:t xml:space="preserve">8.0%</w:t>
+            </w:r>
+          </w:p>
+        </w:tc>
+        <w:tc>
+          <w:p>
+            <w:pPr>
+              <w:pStyle w:val="Compact"/>
+              <w:jc w:val="left"/>
+            </w:pPr>
+            <w:r>
+              <w:t xml:space="preserve">Track. Please specify season: See Appendix QID27_mcma_te2_7_TEXT</w:t>
+            </w:r>
+          </w:p>
+        </w:tc>
+      </w:tr>
+      <w:tr>
+        <w:tc>
+          <w:p>
+            <w:pPr>
+              <w:pStyle w:val="Compact"/>
+              <w:jc w:val="right"/>
+            </w:pPr>
+            <w:r>
+              <w:t xml:space="preserve">9</w:t>
+            </w:r>
+          </w:p>
+        </w:tc>
+        <w:tc>
+          <w:p>
+            <w:pPr>
+              <w:pStyle w:val="Compact"/>
+              <w:jc w:val="left"/>
+            </w:pPr>
+            <w:r>
+              <w:t xml:space="preserve">6.0%</w:t>
+            </w:r>
+          </w:p>
+        </w:tc>
+        <w:tc>
+          <w:p>
+            <w:pPr>
+              <w:pStyle w:val="Compact"/>
+              <w:jc w:val="left"/>
+            </w:pPr>
+            <w:r>
+              <w:t xml:space="preserve">Basketball</w:t>
+            </w:r>
+          </w:p>
+        </w:tc>
+      </w:tr>
+      <w:tr>
+        <w:tc>
+          <w:p>
+            <w:pPr>
+              <w:pStyle w:val="Compact"/>
+              <w:jc w:val="right"/>
+            </w:pPr>
+            <w:r>
+              <w:t xml:space="preserve">9</w:t>
+            </w:r>
+          </w:p>
+        </w:tc>
+        <w:tc>
+          <w:p>
+            <w:pPr>
+              <w:pStyle w:val="Compact"/>
+              <w:jc w:val="left"/>
+            </w:pPr>
+            <w:r>
+              <w:t xml:space="preserve">6.0%</w:t>
+            </w:r>
+          </w:p>
+        </w:tc>
+        <w:tc>
+          <w:p>
+            <w:pPr>
+              <w:pStyle w:val="Compact"/>
+              <w:jc w:val="left"/>
+            </w:pPr>
+            <w:r>
+              <w:t xml:space="preserve">Climbing</w:t>
+            </w:r>
+          </w:p>
+        </w:tc>
+      </w:tr>
+      <w:tr>
+        <w:tc>
+          <w:p>
+            <w:pPr>
+              <w:pStyle w:val="Compact"/>
+              <w:jc w:val="right"/>
+            </w:pPr>
+            <w:r>
+              <w:t xml:space="preserve">8</w:t>
+            </w:r>
+          </w:p>
+        </w:tc>
+        <w:tc>
+          <w:p>
+            <w:pPr>
+              <w:pStyle w:val="Compact"/>
+              <w:jc w:val="left"/>
+            </w:pPr>
+            <w:r>
+              <w:t xml:space="preserve">5.3%</w:t>
+            </w:r>
+          </w:p>
+        </w:tc>
+        <w:tc>
+          <w:p>
+            <w:pPr>
+              <w:pStyle w:val="Compact"/>
+              <w:jc w:val="left"/>
+            </w:pPr>
+            <w:r>
+              <w:t xml:space="preserve">Baseball</w:t>
+            </w:r>
+          </w:p>
+        </w:tc>
+      </w:tr>
+      <w:tr>
+        <w:tc>
+          <w:p>
+            <w:pPr>
+              <w:pStyle w:val="Compact"/>
+              <w:jc w:val="right"/>
+            </w:pPr>
+            <w:r>
+              <w:t xml:space="preserve">8</w:t>
+            </w:r>
+          </w:p>
+        </w:tc>
+        <w:tc>
+          <w:p>
+            <w:pPr>
+              <w:pStyle w:val="Compact"/>
+              <w:jc w:val="left"/>
+            </w:pPr>
+            <w:r>
+              <w:t xml:space="preserve">5.3%</w:t>
+            </w:r>
+          </w:p>
+        </w:tc>
+        <w:tc>
+          <w:p>
+            <w:pPr>
+              <w:pStyle w:val="Compact"/>
+              <w:jc w:val="left"/>
+            </w:pPr>
+            <w:r>
+              <w:t xml:space="preserve">Frisbee</w:t>
+            </w:r>
+          </w:p>
+        </w:tc>
+      </w:tr>
+      <w:tr>
+        <w:tc>
+          <w:p>
+            <w:pPr>
+              <w:pStyle w:val="Compact"/>
+              <w:jc w:val="right"/>
+            </w:pPr>
+            <w:r>
+              <w:t xml:space="preserve">7</w:t>
+            </w:r>
+          </w:p>
+        </w:tc>
+        <w:tc>
+          <w:p>
+            <w:pPr>
+              <w:pStyle w:val="Compact"/>
+              <w:jc w:val="left"/>
+            </w:pPr>
+            <w:r>
+              <w:t xml:space="preserve">4.7%</w:t>
+            </w:r>
+          </w:p>
+        </w:tc>
+        <w:tc>
+          <w:p>
+            <w:pPr>
+              <w:pStyle w:val="Compact"/>
+              <w:jc w:val="left"/>
+            </w:pPr>
+            <w:r>
+              <w:t xml:space="preserve">Hockey</w:t>
+            </w:r>
+          </w:p>
+        </w:tc>
+      </w:tr>
+      <w:tr>
+        <w:tc>
+          <w:p>
+            <w:pPr>
+              <w:pStyle w:val="Compact"/>
+              <w:jc w:val="right"/>
+            </w:pPr>
+            <w:r>
+              <w:t xml:space="preserve">6</w:t>
+            </w:r>
+          </w:p>
+        </w:tc>
+        <w:tc>
+          <w:p>
+            <w:pPr>
+              <w:pStyle w:val="Compact"/>
+              <w:jc w:val="left"/>
+            </w:pPr>
+            <w:r>
+              <w:t xml:space="preserve">4.0%</w:t>
+            </w:r>
+          </w:p>
+        </w:tc>
+        <w:tc>
+          <w:p>
+            <w:pPr>
+              <w:pStyle w:val="Compact"/>
+              <w:jc w:val="left"/>
+            </w:pPr>
+            <w:r>
+              <w:t xml:space="preserve">Soccer</w:t>
+            </w:r>
+          </w:p>
+        </w:tc>
+      </w:tr>
+    </w:tbl>
+    <w:p>
+      <w:pPr>
+        <w:pStyle w:val="BodyText"/>
+      </w:pPr>
       <w:r>
         <w:br/>
       </w:r>
@@ -6802,7 +9154,7 @@
               <w:jc w:val="left"/>
             </w:pPr>
             <w:r>
-              <w:t xml:space="preserve">Denominator Used: 0</w:t>
+              <w:t xml:space="preserve">Denominator Used: 150</w:t>
             </w:r>
           </w:p>
         </w:tc>
@@ -6890,7 +9242,7 @@
               <w:jc w:val="left"/>
             </w:pPr>
             <w:r>
-              <w:t xml:space="preserve">Inf%</w:t>
+              <w:t xml:space="preserve">19.3%</w:t>
             </w:r>
           </w:p>
         </w:tc>
@@ -6925,7 +9277,7 @@
               <w:jc w:val="left"/>
             </w:pPr>
             <w:r>
-              <w:t xml:space="preserve">Inf%</w:t>
+              <w:t xml:space="preserve">24.0%</w:t>
             </w:r>
           </w:p>
         </w:tc>
@@ -6960,7 +9312,7 @@
               <w:jc w:val="left"/>
             </w:pPr>
             <w:r>
-              <w:t xml:space="preserve">Inf%</w:t>
+              <w:t xml:space="preserve">16.0%</w:t>
             </w:r>
           </w:p>
         </w:tc>
@@ -6995,7 +9347,7 @@
               <w:jc w:val="left"/>
             </w:pPr>
             <w:r>
-              <w:t xml:space="preserve">Inf%</w:t>
+              <w:t xml:space="preserve">21.3%</w:t>
             </w:r>
           </w:p>
         </w:tc>
@@ -7030,7 +9382,7 @@
               <w:jc w:val="left"/>
             </w:pPr>
             <w:r>
-              <w:t xml:space="preserve">Inf%</w:t>
+              <w:t xml:space="preserve">19.3%</w:t>
             </w:r>
           </w:p>
         </w:tc>

</xml_diff>